<commit_message>
Envio feito pelo secondary apos alteracao e apos clone
</commit_message>
<xml_diff>
--- a/minha_avaliacao.docx
+++ b/minha_avaliacao.docx
@@ -26,6 +26,16 @@
       <w:r>
         <w:br/>
         <w:t>Terceira alteração</w:t>
+      </w:r>
+      <w:r>
+        <w:t xml:space="preserve"> </w:t>
+      </w:r>
+      <w:r>
+        <w:br/>
+      </w:r>
+      <w:r>
+        <w:br/>
+        <w:t>alteração quarta 33333333</w:t>
       </w:r>
     </w:p>
     <w:sectPr>
@@ -161,6 +171,7 @@
     <w:lsdException w:name="HTML Sample" w:semiHidden="1" w:unhideWhenUsed="1"/>
     <w:lsdException w:name="HTML Typewriter" w:semiHidden="1" w:unhideWhenUsed="1"/>
     <w:lsdException w:name="HTML Variable" w:semiHidden="1" w:unhideWhenUsed="1"/>
+    <w:lsdException w:name="Normal Table" w:semiHidden="1" w:unhideWhenUsed="1"/>
     <w:lsdException w:name="annotation subject" w:semiHidden="1" w:unhideWhenUsed="1"/>
     <w:lsdException w:name="No List" w:semiHidden="1" w:unhideWhenUsed="1"/>
     <w:lsdException w:name="Outline List 1" w:semiHidden="1" w:unhideWhenUsed="1"/>
@@ -203,8 +214,11 @@
     <w:lsdException w:name="Table Contemporary" w:semiHidden="1" w:unhideWhenUsed="1"/>
     <w:lsdException w:name="Table Elegant" w:semiHidden="1" w:unhideWhenUsed="1"/>
     <w:lsdException w:name="Table Professional" w:semiHidden="1" w:unhideWhenUsed="1"/>
+    <w:lsdException w:name="Table Subtle 1" w:semiHidden="1" w:unhideWhenUsed="1"/>
     <w:lsdException w:name="Table Subtle 2" w:semiHidden="1" w:unhideWhenUsed="1"/>
     <w:lsdException w:name="Table Web 1" w:semiHidden="1" w:unhideWhenUsed="1"/>
+    <w:lsdException w:name="Table Web 2" w:semiHidden="1" w:unhideWhenUsed="1"/>
+    <w:lsdException w:name="Table Web 3" w:semiHidden="1" w:unhideWhenUsed="1"/>
     <w:lsdException w:name="Balloon Text" w:semiHidden="1" w:unhideWhenUsed="1"/>
     <w:lsdException w:name="Table Grid" w:uiPriority="39"/>
     <w:lsdException w:name="Table Theme" w:semiHidden="1" w:unhideWhenUsed="1"/>

</xml_diff>